<commit_message>
Finalized Ad Hoc Documentation
</commit_message>
<xml_diff>
--- a/related_documents/Ad Hoc Documentation.docx
+++ b/related_documents/Ad Hoc Documentation.docx
@@ -27,171 +27,7 @@
         <w:rPr>
           <w:b/>
         </w:rPr>
-        <w:t>Creating an Ad Hoc network by script</w:t>
-      </w:r>
-    </w:p>
-    <w:p>
-      <w:pPr>
-        <w:pStyle w:val="ListParagraph"/>
-        <w:numPr>
-          <w:ilvl w:val="1"/>
-          <w:numId w:val="1"/>
-        </w:numPr>
-        <w:spacing w:after="28" w:line="100" w:lineRule="atLeast"/>
-      </w:pPr>
-      <w:r>
-        <w:t xml:space="preserve">In terminal go to </w:t>
-      </w:r>
-      <w:proofErr w:type="gramStart"/>
-      <w:r>
-        <w:t xml:space="preserve">the </w:t>
-      </w:r>
-      <w:r>
-        <w:t>..</w:t>
-      </w:r>
-      <w:proofErr w:type="gramEnd"/>
-      <w:r>
-        <w:t>\</w:t>
-      </w:r>
-      <w:proofErr w:type="spellStart"/>
-      <w:r>
-        <w:t>femr</w:t>
-      </w:r>
-      <w:proofErr w:type="spellEnd"/>
-      <w:r>
-        <w:t>\</w:t>
-      </w:r>
-      <w:proofErr w:type="spellStart"/>
-      <w:r>
-        <w:t>related_documents</w:t>
-      </w:r>
-      <w:proofErr w:type="spellEnd"/>
-      <w:r>
-        <w:t>\</w:t>
-      </w:r>
-      <w:proofErr w:type="spellStart"/>
-      <w:r>
-        <w:t>AdHoc</w:t>
-      </w:r>
-      <w:proofErr w:type="spellEnd"/>
-      <w:r>
-        <w:t xml:space="preserve">\ </w:t>
-      </w:r>
-      <w:r>
-        <w:t xml:space="preserve">directory which has the </w:t>
-      </w:r>
-      <w:proofErr w:type="spellStart"/>
-      <w:r>
-        <w:t>UbuntuAdHoc</w:t>
-      </w:r>
-      <w:proofErr w:type="spellEnd"/>
-      <w:r>
-        <w:t xml:space="preserve"> file</w:t>
-      </w:r>
-    </w:p>
-    <w:p>
-      <w:pPr>
-        <w:pStyle w:val="ListParagraph"/>
-        <w:numPr>
-          <w:ilvl w:val="1"/>
-          <w:numId w:val="1"/>
-        </w:numPr>
-        <w:spacing w:after="28" w:line="100" w:lineRule="atLeast"/>
-      </w:pPr>
-      <w:r>
-        <w:t>Type '</w:t>
-      </w:r>
-      <w:proofErr w:type="spellStart"/>
-      <w:r>
-        <w:t>chmod</w:t>
-      </w:r>
-      <w:proofErr w:type="spellEnd"/>
-      <w:r>
-        <w:t xml:space="preserve"> 755 </w:t>
-      </w:r>
-      <w:proofErr w:type="spellStart"/>
-      <w:r>
-        <w:t>UbuntuAdHoc</w:t>
-      </w:r>
-      <w:proofErr w:type="spellEnd"/>
-      <w:r>
-        <w:t>' and press enter</w:t>
-      </w:r>
-    </w:p>
-    <w:p>
-      <w:pPr>
-        <w:pStyle w:val="ListParagraph"/>
-        <w:numPr>
-          <w:ilvl w:val="1"/>
-          <w:numId w:val="1"/>
-        </w:numPr>
-        <w:spacing w:after="28" w:line="100" w:lineRule="atLeast"/>
-      </w:pPr>
-      <w:r>
-        <w:t>Type './</w:t>
-      </w:r>
-      <w:proofErr w:type="spellStart"/>
-      <w:r>
-        <w:t>UbuntuAdHoc</w:t>
-      </w:r>
-      <w:proofErr w:type="spellEnd"/>
-      <w:r>
-        <w:t>' and press enter</w:t>
-      </w:r>
-    </w:p>
-    <w:p>
-      <w:pPr>
-        <w:pStyle w:val="ListParagraph"/>
-        <w:numPr>
-          <w:ilvl w:val="1"/>
-          <w:numId w:val="1"/>
-        </w:numPr>
-        <w:spacing w:after="28" w:line="100" w:lineRule="atLeast"/>
-      </w:pPr>
-      <w:r>
-        <w:t>Enter the password 'wsu1868'</w:t>
-      </w:r>
-    </w:p>
-    <w:p>
-      <w:pPr>
-        <w:pStyle w:val="ListParagraph"/>
-        <w:numPr>
-          <w:ilvl w:val="1"/>
-          <w:numId w:val="1"/>
-        </w:numPr>
-        <w:spacing w:after="28" w:line="100" w:lineRule="atLeast"/>
-      </w:pPr>
-      <w:r>
-        <w:t xml:space="preserve">Wait for </w:t>
-      </w:r>
-      <w:proofErr w:type="spellStart"/>
-      <w:r>
-        <w:t>fEMR</w:t>
-      </w:r>
-      <w:proofErr w:type="spellEnd"/>
-      <w:r>
-        <w:t xml:space="preserve"> to show up in the internet connection list and select it.</w:t>
-      </w:r>
-      <w:bookmarkStart w:id="0" w:name="_GoBack"/>
-      <w:bookmarkEnd w:id="0"/>
-    </w:p>
-    <w:p>
-      <w:pPr>
-        <w:pStyle w:val="ListParagraph"/>
-        <w:numPr>
-          <w:ilvl w:val="0"/>
-          <w:numId w:val="1"/>
-        </w:numPr>
-        <w:spacing w:after="28" w:line="100" w:lineRule="atLeast"/>
-        <w:rPr>
-          <w:b/>
-        </w:rPr>
-      </w:pPr>
-      <w:r>
-        <w:rPr>
-          <w:b/>
-        </w:rPr>
-        <w:t>Creating an Ad Hoc network from scratch</w:t>
+        <w:t xml:space="preserve">Creating an Ad Hoc network </w:t>
       </w:r>
     </w:p>
     <w:p>
@@ -249,6 +85,11 @@
           </v:shape>
         </w:pict>
       </w:r>
+      <w:bookmarkStart w:id="0" w:name="_GoBack"/>
+      <w:bookmarkEnd w:id="0"/>
+      <w:r>
+        <w:br/>
+      </w:r>
     </w:p>
     <w:p>
       <w:pPr>
@@ -270,6 +111,27 @@
       <w:r>
         <w:t>” and change the wireless security to “None”</w:t>
       </w:r>
+    </w:p>
+    <w:p>
+      <w:pPr>
+        <w:pStyle w:val="ListParagraph"/>
+        <w:numPr>
+          <w:ilvl w:val="2"/>
+          <w:numId w:val="1"/>
+        </w:numPr>
+        <w:spacing w:after="28" w:line="100" w:lineRule="atLeast"/>
+      </w:pPr>
+      <w:r>
+        <w:t>If the option “Connection” appears you can select “</w:t>
+      </w:r>
+      <w:proofErr w:type="spellStart"/>
+      <w:r>
+        <w:t>fEMR</w:t>
+      </w:r>
+      <w:proofErr w:type="spellEnd"/>
+      <w:r>
+        <w:t>” from the drop down list and then click “Create”</w:t>
+      </w:r>
       <w:r>
         <w:br/>
       </w:r>
@@ -281,172 +143,8 @@
           </v:shape>
         </w:pict>
       </w:r>
-    </w:p>
-    <w:p>
-      <w:pPr>
-        <w:pStyle w:val="ListParagraph"/>
-        <w:pageBreakBefore/>
-        <w:numPr>
-          <w:ilvl w:val="1"/>
-          <w:numId w:val="1"/>
-        </w:numPr>
-        <w:spacing w:after="28" w:line="100" w:lineRule="atLeast"/>
-      </w:pPr>
-      <w:r>
-        <w:lastRenderedPageBreak/>
-        <w:t>Press the internet connection button again, it may look different, and click the “Edit Connections...” button</w:t>
-      </w:r>
-    </w:p>
-    <w:p>
-      <w:pPr>
-        <w:pStyle w:val="ListParagraph"/>
-        <w:spacing w:after="28" w:line="100" w:lineRule="atLeast"/>
-        <w:ind w:left="0"/>
-      </w:pPr>
-      <w:r>
-        <w:pict>
-          <v:shape id="_x0000_s1029" type="#_x0000_t75" style="position:absolute;margin-left:0;margin-top:1.4pt;width:181.55pt;height:292.6pt;z-index:4;mso-wrap-distance-left:0;mso-wrap-distance-right:0;mso-position-horizontal:center;mso-position-horizontal-relative:text;mso-position-vertical:absolute;mso-position-vertical-relative:text" filled="t">
-            <v:fill color2="black"/>
-            <v:imagedata r:id="rId9" o:title=""/>
-            <w10:wrap type="topAndBottom"/>
-          </v:shape>
-        </w:pict>
-      </w:r>
-    </w:p>
-    <w:p>
-      <w:pPr>
-        <w:pStyle w:val="ListParagraph"/>
-        <w:numPr>
-          <w:ilvl w:val="1"/>
-          <w:numId w:val="1"/>
-        </w:numPr>
-        <w:spacing w:after="28" w:line="100" w:lineRule="atLeast"/>
-      </w:pPr>
-      <w:r>
-        <w:pict>
-          <v:shape id="_x0000_s1026" type="#_x0000_t75" style="position:absolute;left:0;text-align:left;margin-left:57.7pt;margin-top:30pt;width:289.75pt;height:200.35pt;z-index:1;mso-wrap-distance-left:0;mso-wrap-distance-right:0;mso-position-horizontal-relative:text;mso-position-vertical-relative:text" filled="t">
-            <v:fill color2="black"/>
-            <v:imagedata r:id="rId10" o:title=""/>
-            <w10:wrap type="topAndBottom"/>
-          </v:shape>
-        </w:pict>
-      </w:r>
-      <w:r>
-        <w:t>Select the “Wireless” tab, select the connection named “</w:t>
-      </w:r>
-      <w:proofErr w:type="spellStart"/>
-      <w:r>
-        <w:t>fEMR</w:t>
-      </w:r>
-      <w:proofErr w:type="spellEnd"/>
-      <w:r>
-        <w:t>” and press the “Edit” button</w:t>
-      </w:r>
-    </w:p>
-    <w:p>
-      <w:pPr>
-        <w:pStyle w:val="ListParagraph"/>
-        <w:pageBreakBefore/>
-        <w:numPr>
-          <w:ilvl w:val="1"/>
-          <w:numId w:val="1"/>
-        </w:numPr>
-        <w:spacing w:after="28" w:line="100" w:lineRule="atLeast"/>
-      </w:pPr>
-      <w:r>
-        <w:lastRenderedPageBreak/>
-        <w:pict>
-          <v:shape id="_x0000_s1027" type="#_x0000_t75" style="position:absolute;left:0;text-align:left;margin-left:-.05pt;margin-top:46.9pt;width:191.3pt;height:204.5pt;z-index:2;mso-wrap-distance-left:0;mso-wrap-distance-right:0;mso-position-horizontal:absolute;mso-position-horizontal-relative:text;mso-position-vertical:absolute;mso-position-vertical-relative:text" filled="t">
-            <v:fill color2="black"/>
-            <v:imagedata r:id="rId11" o:title=""/>
-            <w10:wrap type="topAndBottom"/>
-          </v:shape>
-        </w:pict>
-      </w:r>
-      <w:r>
-        <w:pict>
-          <v:shape id="_x0000_s1028" type="#_x0000_t75" style="position:absolute;left:0;text-align:left;margin-left:267.55pt;margin-top:43.1pt;width:200.4pt;height:214.2pt;z-index:3;mso-wrap-distance-left:0;mso-wrap-distance-right:0;mso-position-horizontal:absolute;mso-position-horizontal-relative:text;mso-position-vertical:absolute;mso-position-vertical-relative:text" filled="t">
-            <v:fill color2="black"/>
-            <v:imagedata r:id="rId12" o:title=""/>
-            <w10:wrap type="topAndBottom"/>
-          </v:shape>
-        </w:pict>
-      </w:r>
-      <w:r>
-        <w:t>Under the “Wireless” tab make sure the mode is set to “Ad-Hoc” and band is set to “Automatic”. Under the “IPv4 Settings” tab make sure the method is set to “Automatic (DHCP)”</w:t>
-      </w:r>
-    </w:p>
-    <w:p>
-      <w:pPr>
-        <w:pStyle w:val="ListParagraph"/>
-        <w:spacing w:after="28" w:line="100" w:lineRule="atLeast"/>
-        <w:ind w:left="0"/>
-      </w:pPr>
-    </w:p>
-    <w:p>
-      <w:pPr>
-        <w:pStyle w:val="ListParagraph"/>
-        <w:numPr>
-          <w:ilvl w:val="1"/>
-          <w:numId w:val="1"/>
-        </w:numPr>
-        <w:spacing w:after="28" w:line="100" w:lineRule="atLeast"/>
-      </w:pPr>
-      <w:r>
-        <w:t>Press the “Save...” button.</w:t>
-      </w:r>
-    </w:p>
-    <w:p>
-      <w:pPr>
-        <w:pStyle w:val="ListParagraph"/>
-        <w:numPr>
-          <w:ilvl w:val="0"/>
-          <w:numId w:val="1"/>
-        </w:numPr>
-        <w:spacing w:after="28" w:line="100" w:lineRule="atLeast"/>
-        <w:rPr>
-          <w:b/>
-        </w:rPr>
-      </w:pPr>
-      <w:r>
-        <w:rPr>
-          <w:b/>
-        </w:rPr>
-        <w:t>Starting the Ad Hoc Network</w:t>
-      </w:r>
-    </w:p>
-    <w:p>
-      <w:pPr>
-        <w:pStyle w:val="ListParagraph"/>
-        <w:numPr>
-          <w:ilvl w:val="1"/>
-          <w:numId w:val="1"/>
-        </w:numPr>
-        <w:spacing w:after="28" w:line="100" w:lineRule="atLeast"/>
-      </w:pPr>
-      <w:r>
-        <w:t>In the top right corner press the internet connection button</w:t>
-      </w:r>
-    </w:p>
-    <w:p>
-      <w:pPr>
-        <w:pStyle w:val="ListParagraph"/>
-        <w:numPr>
-          <w:ilvl w:val="1"/>
-          <w:numId w:val="1"/>
-        </w:numPr>
-        <w:spacing w:after="28" w:line="100" w:lineRule="atLeast"/>
-      </w:pPr>
-      <w:r>
-        <w:t>Click the “</w:t>
-      </w:r>
-      <w:proofErr w:type="spellStart"/>
-      <w:r>
-        <w:t>fEMR</w:t>
-      </w:r>
-      <w:proofErr w:type="spellEnd"/>
-      <w:r>
-        <w:t>” button.</w:t>
+      <w:r>
+        <w:br/>
       </w:r>
     </w:p>
     <w:p>
@@ -1543,7 +1241,7 @@
 </file>
 
 <file path=customXml/itemProps1.xml><?xml version="1.0" encoding="utf-8"?>
-<ds:datastoreItem xmlns:ds="http://schemas.openxmlformats.org/officeDocument/2006/customXml" ds:itemID="{378F1B2A-4E7B-4682-BF63-076A65B9E02B}">
+<ds:datastoreItem xmlns:ds="http://schemas.openxmlformats.org/officeDocument/2006/customXml" ds:itemID="{265E177C-CEF6-4449-9A70-600D2AD9E7D5}">
   <ds:schemaRefs>
     <ds:schemaRef ds:uri="http://schemas.openxmlformats.org/officeDocument/2006/bibliography"/>
   </ds:schemaRefs>

</xml_diff>